<commit_message>
we are now commiting the changes of the second
</commit_message>
<xml_diff>
--- a/second.docx
+++ b/second.docx
@@ -3,534 +3,9 @@
 <w:document xmlns:wpc="http://schemas.microsoft.com/office/word/2010/wordprocessingCanvas" xmlns:mc="http://schemas.openxmlformats.org/markup-compatibility/2006" xmlns:o="urn:schemas-microsoft-com:office:office" xmlns:r="http://schemas.openxmlformats.org/officeDocument/2006/relationships" xmlns:m="http://schemas.openxmlformats.org/officeDocument/2006/math" xmlns:v="urn:schemas-microsoft-com:vml" xmlns:wp14="http://schemas.microsoft.com/office/word/2010/wordprocessingDrawing" xmlns:wp="http://schemas.openxmlformats.org/drawingml/2006/wordprocessingDrawing" xmlns:w10="urn:schemas-microsoft-com:office:word" xmlns:w="http://schemas.openxmlformats.org/wordprocessingml/2006/main" xmlns:w14="http://schemas.microsoft.com/office/word/2010/wordml" xmlns:w15="http://schemas.microsoft.com/office/word/2012/wordml" xmlns:wpg="http://schemas.microsoft.com/office/word/2010/wordprocessingGroup" xmlns:wpi="http://schemas.microsoft.com/office/word/2010/wordprocessingInk" xmlns:wne="http://schemas.microsoft.com/office/word/2006/wordml" xmlns:wps="http://schemas.microsoft.com/office/word/2010/wordprocessingShape" mc:Ignorable="w14 w15 wp14">
   <w:body>
     <w:p>
-      <w:pPr>
-        <w:tabs>
-          <w:tab w:val="left" w:pos="360"/>
-          <w:tab w:val="left" w:pos="720"/>
-          <w:tab w:val="left" w:pos="1080"/>
-          <w:tab w:val="left" w:pos="1440"/>
-          <w:tab w:val="left" w:pos="1800"/>
-          <w:tab w:val="left" w:pos="2160"/>
-          <w:tab w:val="left" w:pos="2520"/>
-          <w:tab w:val="left" w:pos="2880"/>
-          <w:tab w:val="left" w:pos="3240"/>
-          <w:tab w:val="left" w:pos="3600"/>
-          <w:tab w:val="left" w:pos="3960"/>
-          <w:tab w:val="left" w:pos="4320"/>
-          <w:tab w:val="left" w:pos="4680"/>
-          <w:tab w:val="left" w:pos="5040"/>
-          <w:tab w:val="left" w:pos="5400"/>
-          <w:tab w:val="left" w:pos="5760"/>
-          <w:tab w:val="left" w:pos="6120"/>
-          <w:tab w:val="left" w:pos="6480"/>
-          <w:tab w:val="left" w:pos="6840"/>
-          <w:tab w:val="left" w:pos="7200"/>
-          <w:tab w:val="left" w:pos="7560"/>
-          <w:tab w:val="left" w:pos="7920"/>
-          <w:tab w:val="left" w:pos="8280"/>
-          <w:tab w:val="left" w:pos="8640"/>
-          <w:tab w:val="left" w:pos="9000"/>
-          <w:tab w:val="left" w:pos="9360"/>
-          <w:tab w:val="left" w:pos="9720"/>
-          <w:tab w:val="left" w:pos="10080"/>
-          <w:tab w:val="left" w:pos="10440"/>
-          <w:tab w:val="left" w:pos="10800"/>
-          <w:tab w:val="left" w:pos="11160"/>
-          <w:tab w:val="left" w:pos="11520"/>
-        </w:tabs>
-        <w:autoSpaceDE w:val="0"/>
-        <w:autoSpaceDN w:val="0"/>
-        <w:adjustRightInd w:val="0"/>
-        <w:spacing w:after="0" w:line="240" w:lineRule="auto"/>
-        <w:rPr>
-          <w:rFonts w:ascii="Segoe Print" w:hAnsi="Segoe Print" w:cs="Segoe Print"/>
-        </w:rPr>
-      </w:pPr>
-      <w:proofErr w:type="gramStart"/>
       <w:r>
-        <w:rPr>
-          <w:rFonts w:ascii="Segoe Print" w:hAnsi="Segoe Print" w:cs="Segoe Print"/>
-        </w:rPr>
-        <w:t>how</w:t>
+        <w:t>Hi my name  is neha.</w:t>
       </w:r>
-      <w:proofErr w:type="gramEnd"/>
-      <w:r>
-        <w:rPr>
-          <w:rFonts w:ascii="Segoe Print" w:hAnsi="Segoe Print" w:cs="Segoe Print"/>
-        </w:rPr>
-        <w:t xml:space="preserve"> to view all of your commit history.</w:t>
-      </w:r>
-    </w:p>
-    <w:p>
-      <w:pPr>
-        <w:tabs>
-          <w:tab w:val="left" w:pos="360"/>
-          <w:tab w:val="left" w:pos="720"/>
-          <w:tab w:val="left" w:pos="1080"/>
-          <w:tab w:val="left" w:pos="1440"/>
-          <w:tab w:val="left" w:pos="1800"/>
-          <w:tab w:val="left" w:pos="2160"/>
-          <w:tab w:val="left" w:pos="2520"/>
-          <w:tab w:val="left" w:pos="2880"/>
-          <w:tab w:val="left" w:pos="3240"/>
-          <w:tab w:val="left" w:pos="3600"/>
-          <w:tab w:val="left" w:pos="3960"/>
-          <w:tab w:val="left" w:pos="4320"/>
-          <w:tab w:val="left" w:pos="4680"/>
-          <w:tab w:val="left" w:pos="5040"/>
-          <w:tab w:val="left" w:pos="5400"/>
-          <w:tab w:val="left" w:pos="5760"/>
-          <w:tab w:val="left" w:pos="6120"/>
-          <w:tab w:val="left" w:pos="6480"/>
-          <w:tab w:val="left" w:pos="6840"/>
-          <w:tab w:val="left" w:pos="7200"/>
-          <w:tab w:val="left" w:pos="7560"/>
-          <w:tab w:val="left" w:pos="7920"/>
-          <w:tab w:val="left" w:pos="8280"/>
-          <w:tab w:val="left" w:pos="8640"/>
-          <w:tab w:val="left" w:pos="9000"/>
-          <w:tab w:val="left" w:pos="9360"/>
-          <w:tab w:val="left" w:pos="9720"/>
-          <w:tab w:val="left" w:pos="10080"/>
-          <w:tab w:val="left" w:pos="10440"/>
-          <w:tab w:val="left" w:pos="10800"/>
-          <w:tab w:val="left" w:pos="11160"/>
-          <w:tab w:val="left" w:pos="11520"/>
-        </w:tabs>
-        <w:autoSpaceDE w:val="0"/>
-        <w:autoSpaceDN w:val="0"/>
-        <w:adjustRightInd w:val="0"/>
-        <w:spacing w:after="0" w:line="240" w:lineRule="auto"/>
-        <w:rPr>
-          <w:rFonts w:ascii="Segoe Print" w:hAnsi="Segoe Print" w:cs="Segoe Print"/>
-        </w:rPr>
-      </w:pPr>
-      <w:r>
-        <w:rPr>
-          <w:rFonts w:ascii="Segoe Print" w:hAnsi="Segoe Print" w:cs="Segoe Print"/>
-        </w:rPr>
-        <w:t>---</w:t>
-      </w:r>
-    </w:p>
-    <w:p>
-      <w:pPr>
-        <w:tabs>
-          <w:tab w:val="left" w:pos="360"/>
-          <w:tab w:val="left" w:pos="720"/>
-          <w:tab w:val="left" w:pos="1080"/>
-          <w:tab w:val="left" w:pos="1440"/>
-          <w:tab w:val="left" w:pos="1800"/>
-          <w:tab w:val="left" w:pos="2160"/>
-          <w:tab w:val="left" w:pos="2520"/>
-          <w:tab w:val="left" w:pos="2880"/>
-          <w:tab w:val="left" w:pos="3240"/>
-          <w:tab w:val="left" w:pos="3600"/>
-          <w:tab w:val="left" w:pos="3960"/>
-          <w:tab w:val="left" w:pos="4320"/>
-          <w:tab w:val="left" w:pos="4680"/>
-          <w:tab w:val="left" w:pos="5040"/>
-          <w:tab w:val="left" w:pos="5400"/>
-          <w:tab w:val="left" w:pos="5760"/>
-          <w:tab w:val="left" w:pos="6120"/>
-          <w:tab w:val="left" w:pos="6480"/>
-          <w:tab w:val="left" w:pos="6840"/>
-          <w:tab w:val="left" w:pos="7200"/>
-          <w:tab w:val="left" w:pos="7560"/>
-          <w:tab w:val="left" w:pos="7920"/>
-          <w:tab w:val="left" w:pos="8280"/>
-          <w:tab w:val="left" w:pos="8640"/>
-          <w:tab w:val="left" w:pos="9000"/>
-          <w:tab w:val="left" w:pos="9360"/>
-          <w:tab w:val="left" w:pos="9720"/>
-          <w:tab w:val="left" w:pos="10080"/>
-          <w:tab w:val="left" w:pos="10440"/>
-          <w:tab w:val="left" w:pos="10800"/>
-          <w:tab w:val="left" w:pos="11160"/>
-          <w:tab w:val="left" w:pos="11520"/>
-        </w:tabs>
-        <w:autoSpaceDE w:val="0"/>
-        <w:autoSpaceDN w:val="0"/>
-        <w:adjustRightInd w:val="0"/>
-        <w:spacing w:after="0" w:line="240" w:lineRule="auto"/>
-        <w:rPr>
-          <w:rFonts w:ascii="Segoe Print" w:hAnsi="Segoe Print" w:cs="Segoe Print"/>
-        </w:rPr>
-      </w:pPr>
-      <w:proofErr w:type="spellStart"/>
-      <w:proofErr w:type="gramStart"/>
-      <w:r>
-        <w:rPr>
-          <w:rFonts w:ascii="Segoe Print" w:hAnsi="Segoe Print" w:cs="Segoe Print"/>
-        </w:rPr>
-        <w:t>git</w:t>
-      </w:r>
-      <w:proofErr w:type="spellEnd"/>
-      <w:proofErr w:type="gramEnd"/>
-      <w:r>
-        <w:rPr>
-          <w:rFonts w:ascii="Segoe Print" w:hAnsi="Segoe Print" w:cs="Segoe Print"/>
-        </w:rPr>
-        <w:t xml:space="preserve"> log</w:t>
-      </w:r>
-    </w:p>
-    <w:p>
-      <w:pPr>
-        <w:tabs>
-          <w:tab w:val="left" w:pos="360"/>
-          <w:tab w:val="left" w:pos="720"/>
-          <w:tab w:val="left" w:pos="1080"/>
-          <w:tab w:val="left" w:pos="1440"/>
-          <w:tab w:val="left" w:pos="1800"/>
-          <w:tab w:val="left" w:pos="2160"/>
-          <w:tab w:val="left" w:pos="2520"/>
-          <w:tab w:val="left" w:pos="2880"/>
-          <w:tab w:val="left" w:pos="3240"/>
-          <w:tab w:val="left" w:pos="3600"/>
-          <w:tab w:val="left" w:pos="3960"/>
-          <w:tab w:val="left" w:pos="4320"/>
-          <w:tab w:val="left" w:pos="4680"/>
-          <w:tab w:val="left" w:pos="5040"/>
-          <w:tab w:val="left" w:pos="5400"/>
-          <w:tab w:val="left" w:pos="5760"/>
-          <w:tab w:val="left" w:pos="6120"/>
-          <w:tab w:val="left" w:pos="6480"/>
-          <w:tab w:val="left" w:pos="6840"/>
-          <w:tab w:val="left" w:pos="7200"/>
-          <w:tab w:val="left" w:pos="7560"/>
-          <w:tab w:val="left" w:pos="7920"/>
-          <w:tab w:val="left" w:pos="8280"/>
-          <w:tab w:val="left" w:pos="8640"/>
-          <w:tab w:val="left" w:pos="9000"/>
-          <w:tab w:val="left" w:pos="9360"/>
-          <w:tab w:val="left" w:pos="9720"/>
-          <w:tab w:val="left" w:pos="10080"/>
-          <w:tab w:val="left" w:pos="10440"/>
-          <w:tab w:val="left" w:pos="10800"/>
-          <w:tab w:val="left" w:pos="11160"/>
-          <w:tab w:val="left" w:pos="11520"/>
-        </w:tabs>
-        <w:autoSpaceDE w:val="0"/>
-        <w:autoSpaceDN w:val="0"/>
-        <w:adjustRightInd w:val="0"/>
-        <w:spacing w:after="0" w:line="240" w:lineRule="auto"/>
-        <w:rPr>
-          <w:rFonts w:ascii="Segoe Print" w:hAnsi="Segoe Print" w:cs="Segoe Print"/>
-        </w:rPr>
-      </w:pPr>
-      <w:r>
-        <w:rPr>
-          <w:rFonts w:ascii="Segoe Print" w:hAnsi="Segoe Print" w:cs="Segoe Print"/>
-        </w:rPr>
-        <w:t>---</w:t>
-      </w:r>
-    </w:p>
-    <w:p>
-      <w:pPr>
-        <w:tabs>
-          <w:tab w:val="left" w:pos="360"/>
-          <w:tab w:val="left" w:pos="720"/>
-          <w:tab w:val="left" w:pos="1080"/>
-          <w:tab w:val="left" w:pos="1440"/>
-          <w:tab w:val="left" w:pos="1800"/>
-          <w:tab w:val="left" w:pos="2160"/>
-          <w:tab w:val="left" w:pos="2520"/>
-          <w:tab w:val="left" w:pos="2880"/>
-          <w:tab w:val="left" w:pos="3240"/>
-          <w:tab w:val="left" w:pos="3600"/>
-          <w:tab w:val="left" w:pos="3960"/>
-          <w:tab w:val="left" w:pos="4320"/>
-          <w:tab w:val="left" w:pos="4680"/>
-          <w:tab w:val="left" w:pos="5040"/>
-          <w:tab w:val="left" w:pos="5400"/>
-          <w:tab w:val="left" w:pos="5760"/>
-          <w:tab w:val="left" w:pos="6120"/>
-          <w:tab w:val="left" w:pos="6480"/>
-          <w:tab w:val="left" w:pos="6840"/>
-          <w:tab w:val="left" w:pos="7200"/>
-          <w:tab w:val="left" w:pos="7560"/>
-          <w:tab w:val="left" w:pos="7920"/>
-          <w:tab w:val="left" w:pos="8280"/>
-          <w:tab w:val="left" w:pos="8640"/>
-          <w:tab w:val="left" w:pos="9000"/>
-          <w:tab w:val="left" w:pos="9360"/>
-          <w:tab w:val="left" w:pos="9720"/>
-          <w:tab w:val="left" w:pos="10080"/>
-          <w:tab w:val="left" w:pos="10440"/>
-          <w:tab w:val="left" w:pos="10800"/>
-          <w:tab w:val="left" w:pos="11160"/>
-          <w:tab w:val="left" w:pos="11520"/>
-        </w:tabs>
-        <w:autoSpaceDE w:val="0"/>
-        <w:autoSpaceDN w:val="0"/>
-        <w:adjustRightInd w:val="0"/>
-        <w:spacing w:after="0" w:line="240" w:lineRule="auto"/>
-        <w:rPr>
-          <w:rFonts w:ascii="Segoe Print" w:hAnsi="Segoe Print" w:cs="Segoe Print"/>
-        </w:rPr>
-      </w:pPr>
-      <w:proofErr w:type="gramStart"/>
-      <w:r>
-        <w:rPr>
-          <w:rFonts w:ascii="Segoe Print" w:hAnsi="Segoe Print" w:cs="Segoe Print"/>
-        </w:rPr>
-        <w:t>if</w:t>
-      </w:r>
-      <w:proofErr w:type="gramEnd"/>
-      <w:r>
-        <w:rPr>
-          <w:rFonts w:ascii="Segoe Print" w:hAnsi="Segoe Print" w:cs="Segoe Print"/>
-        </w:rPr>
-        <w:t xml:space="preserve"> you want to view the commits of one specific person</w:t>
-      </w:r>
-    </w:p>
-    <w:p>
-      <w:pPr>
-        <w:tabs>
-          <w:tab w:val="left" w:pos="360"/>
-          <w:tab w:val="left" w:pos="720"/>
-          <w:tab w:val="left" w:pos="1080"/>
-          <w:tab w:val="left" w:pos="1440"/>
-          <w:tab w:val="left" w:pos="1800"/>
-          <w:tab w:val="left" w:pos="2160"/>
-          <w:tab w:val="left" w:pos="2520"/>
-          <w:tab w:val="left" w:pos="2880"/>
-          <w:tab w:val="left" w:pos="3240"/>
-          <w:tab w:val="left" w:pos="3600"/>
-          <w:tab w:val="left" w:pos="3960"/>
-          <w:tab w:val="left" w:pos="4320"/>
-          <w:tab w:val="left" w:pos="4680"/>
-          <w:tab w:val="left" w:pos="5040"/>
-          <w:tab w:val="left" w:pos="5400"/>
-          <w:tab w:val="left" w:pos="5760"/>
-          <w:tab w:val="left" w:pos="6120"/>
-          <w:tab w:val="left" w:pos="6480"/>
-          <w:tab w:val="left" w:pos="6840"/>
-          <w:tab w:val="left" w:pos="7200"/>
-          <w:tab w:val="left" w:pos="7560"/>
-          <w:tab w:val="left" w:pos="7920"/>
-          <w:tab w:val="left" w:pos="8280"/>
-          <w:tab w:val="left" w:pos="8640"/>
-          <w:tab w:val="left" w:pos="9000"/>
-          <w:tab w:val="left" w:pos="9360"/>
-          <w:tab w:val="left" w:pos="9720"/>
-          <w:tab w:val="left" w:pos="10080"/>
-          <w:tab w:val="left" w:pos="10440"/>
-          <w:tab w:val="left" w:pos="10800"/>
-          <w:tab w:val="left" w:pos="11160"/>
-          <w:tab w:val="left" w:pos="11520"/>
-        </w:tabs>
-        <w:autoSpaceDE w:val="0"/>
-        <w:autoSpaceDN w:val="0"/>
-        <w:adjustRightInd w:val="0"/>
-        <w:spacing w:after="0" w:line="240" w:lineRule="auto"/>
-        <w:rPr>
-          <w:rFonts w:ascii="Segoe Print" w:hAnsi="Segoe Print" w:cs="Segoe Print"/>
-        </w:rPr>
-      </w:pPr>
-      <w:proofErr w:type="spellStart"/>
-      <w:proofErr w:type="gramStart"/>
-      <w:r>
-        <w:rPr>
-          <w:rFonts w:ascii="Segoe Print" w:hAnsi="Segoe Print" w:cs="Segoe Print"/>
-        </w:rPr>
-        <w:t>git</w:t>
-      </w:r>
-      <w:proofErr w:type="spellEnd"/>
-      <w:proofErr w:type="gramEnd"/>
-      <w:r>
-        <w:rPr>
-          <w:rFonts w:ascii="Segoe Print" w:hAnsi="Segoe Print" w:cs="Segoe Print"/>
-        </w:rPr>
-        <w:t xml:space="preserve"> log --author="</w:t>
-      </w:r>
-      <w:proofErr w:type="spellStart"/>
-      <w:r>
-        <w:rPr>
-          <w:rFonts w:ascii="Segoe Print" w:hAnsi="Segoe Print" w:cs="Segoe Print"/>
-        </w:rPr>
-        <w:t>neha</w:t>
-      </w:r>
-      <w:proofErr w:type="spellEnd"/>
-      <w:r>
-        <w:rPr>
-          <w:rFonts w:ascii="Segoe Print" w:hAnsi="Segoe Print" w:cs="Segoe Print"/>
-        </w:rPr>
-        <w:t>"</w:t>
-      </w:r>
-    </w:p>
-    <w:p>
-      <w:pPr>
-        <w:tabs>
-          <w:tab w:val="left" w:pos="360"/>
-          <w:tab w:val="left" w:pos="720"/>
-          <w:tab w:val="left" w:pos="1080"/>
-          <w:tab w:val="left" w:pos="1440"/>
-          <w:tab w:val="left" w:pos="1800"/>
-          <w:tab w:val="left" w:pos="2160"/>
-          <w:tab w:val="left" w:pos="2520"/>
-          <w:tab w:val="left" w:pos="2880"/>
-          <w:tab w:val="left" w:pos="3240"/>
-          <w:tab w:val="left" w:pos="3600"/>
-          <w:tab w:val="left" w:pos="3960"/>
-          <w:tab w:val="left" w:pos="4320"/>
-          <w:tab w:val="left" w:pos="4680"/>
-          <w:tab w:val="left" w:pos="5040"/>
-          <w:tab w:val="left" w:pos="5400"/>
-          <w:tab w:val="left" w:pos="5760"/>
-          <w:tab w:val="left" w:pos="6120"/>
-          <w:tab w:val="left" w:pos="6480"/>
-          <w:tab w:val="left" w:pos="6840"/>
-          <w:tab w:val="left" w:pos="7200"/>
-          <w:tab w:val="left" w:pos="7560"/>
-          <w:tab w:val="left" w:pos="7920"/>
-          <w:tab w:val="left" w:pos="8280"/>
-          <w:tab w:val="left" w:pos="8640"/>
-          <w:tab w:val="left" w:pos="9000"/>
-          <w:tab w:val="left" w:pos="9360"/>
-          <w:tab w:val="left" w:pos="9720"/>
-          <w:tab w:val="left" w:pos="10080"/>
-          <w:tab w:val="left" w:pos="10440"/>
-          <w:tab w:val="left" w:pos="10800"/>
-          <w:tab w:val="left" w:pos="11160"/>
-          <w:tab w:val="left" w:pos="11520"/>
-        </w:tabs>
-        <w:autoSpaceDE w:val="0"/>
-        <w:autoSpaceDN w:val="0"/>
-        <w:adjustRightInd w:val="0"/>
-        <w:spacing w:after="0" w:line="240" w:lineRule="auto"/>
-        <w:rPr>
-          <w:rFonts w:ascii="Segoe Print" w:hAnsi="Segoe Print" w:cs="Segoe Print"/>
-        </w:rPr>
-      </w:pPr>
-      <w:r>
-        <w:rPr>
-          <w:rFonts w:ascii="Segoe Print" w:hAnsi="Segoe Print" w:cs="Segoe Print"/>
-        </w:rPr>
-        <w:t>************</w:t>
-      </w:r>
-    </w:p>
-    <w:p>
-      <w:pPr>
-        <w:tabs>
-          <w:tab w:val="left" w:pos="360"/>
-          <w:tab w:val="left" w:pos="720"/>
-          <w:tab w:val="left" w:pos="1080"/>
-          <w:tab w:val="left" w:pos="1440"/>
-          <w:tab w:val="left" w:pos="1800"/>
-          <w:tab w:val="left" w:pos="2160"/>
-          <w:tab w:val="left" w:pos="2520"/>
-          <w:tab w:val="left" w:pos="2880"/>
-          <w:tab w:val="left" w:pos="3240"/>
-          <w:tab w:val="left" w:pos="3600"/>
-          <w:tab w:val="left" w:pos="3960"/>
-          <w:tab w:val="left" w:pos="4320"/>
-          <w:tab w:val="left" w:pos="4680"/>
-          <w:tab w:val="left" w:pos="5040"/>
-          <w:tab w:val="left" w:pos="5400"/>
-          <w:tab w:val="left" w:pos="5760"/>
-          <w:tab w:val="left" w:pos="6120"/>
-          <w:tab w:val="left" w:pos="6480"/>
-          <w:tab w:val="left" w:pos="6840"/>
-          <w:tab w:val="left" w:pos="7200"/>
-          <w:tab w:val="left" w:pos="7560"/>
-          <w:tab w:val="left" w:pos="7920"/>
-          <w:tab w:val="left" w:pos="8280"/>
-          <w:tab w:val="left" w:pos="8640"/>
-          <w:tab w:val="left" w:pos="9000"/>
-          <w:tab w:val="left" w:pos="9360"/>
-          <w:tab w:val="left" w:pos="9720"/>
-          <w:tab w:val="left" w:pos="10080"/>
-          <w:tab w:val="left" w:pos="10440"/>
-          <w:tab w:val="left" w:pos="10800"/>
-          <w:tab w:val="left" w:pos="11160"/>
-          <w:tab w:val="left" w:pos="11520"/>
-        </w:tabs>
-        <w:autoSpaceDE w:val="0"/>
-        <w:autoSpaceDN w:val="0"/>
-        <w:adjustRightInd w:val="0"/>
-        <w:spacing w:after="0" w:line="240" w:lineRule="auto"/>
-        <w:rPr>
-          <w:rFonts w:ascii="Segoe Print" w:hAnsi="Segoe Print" w:cs="Segoe Print"/>
-        </w:rPr>
-      </w:pPr>
-      <w:proofErr w:type="gramStart"/>
-      <w:r>
-        <w:rPr>
-          <w:rFonts w:ascii="Segoe Print" w:hAnsi="Segoe Print" w:cs="Segoe Print"/>
-        </w:rPr>
-        <w:t>making</w:t>
-      </w:r>
-      <w:proofErr w:type="gramEnd"/>
-      <w:r>
-        <w:rPr>
-          <w:rFonts w:ascii="Segoe Print" w:hAnsi="Segoe Print" w:cs="Segoe Print"/>
-        </w:rPr>
-        <w:t xml:space="preserve"> changes to your project</w:t>
-      </w:r>
-    </w:p>
-    <w:p>
-      <w:pPr>
-        <w:tabs>
-          <w:tab w:val="left" w:pos="360"/>
-          <w:tab w:val="left" w:pos="720"/>
-          <w:tab w:val="left" w:pos="1080"/>
-          <w:tab w:val="left" w:pos="1440"/>
-          <w:tab w:val="left" w:pos="1800"/>
-          <w:tab w:val="left" w:pos="2160"/>
-          <w:tab w:val="left" w:pos="2520"/>
-          <w:tab w:val="left" w:pos="2880"/>
-          <w:tab w:val="left" w:pos="3240"/>
-          <w:tab w:val="left" w:pos="3600"/>
-          <w:tab w:val="left" w:pos="3960"/>
-          <w:tab w:val="left" w:pos="4320"/>
-          <w:tab w:val="left" w:pos="4680"/>
-          <w:tab w:val="left" w:pos="5040"/>
-          <w:tab w:val="left" w:pos="5400"/>
-          <w:tab w:val="left" w:pos="5760"/>
-          <w:tab w:val="left" w:pos="6120"/>
-          <w:tab w:val="left" w:pos="6480"/>
-          <w:tab w:val="left" w:pos="6840"/>
-          <w:tab w:val="left" w:pos="7200"/>
-          <w:tab w:val="left" w:pos="7560"/>
-          <w:tab w:val="left" w:pos="7920"/>
-          <w:tab w:val="left" w:pos="8280"/>
-          <w:tab w:val="left" w:pos="8640"/>
-          <w:tab w:val="left" w:pos="9000"/>
-          <w:tab w:val="left" w:pos="9360"/>
-          <w:tab w:val="left" w:pos="9720"/>
-          <w:tab w:val="left" w:pos="10080"/>
-          <w:tab w:val="left" w:pos="10440"/>
-          <w:tab w:val="left" w:pos="10800"/>
-          <w:tab w:val="left" w:pos="11160"/>
-          <w:tab w:val="left" w:pos="11520"/>
-        </w:tabs>
-        <w:autoSpaceDE w:val="0"/>
-        <w:autoSpaceDN w:val="0"/>
-        <w:adjustRightInd w:val="0"/>
-        <w:spacing w:after="0" w:line="240" w:lineRule="auto"/>
-        <w:rPr>
-          <w:rFonts w:ascii="Segoe Print" w:hAnsi="Segoe Print" w:cs="Segoe Print"/>
-          <w:lang w:val="en"/>
-        </w:rPr>
-      </w:pPr>
-      <w:proofErr w:type="spellStart"/>
-      <w:proofErr w:type="gramStart"/>
-      <w:r>
-        <w:rPr>
-          <w:rFonts w:ascii="Segoe Print" w:hAnsi="Segoe Print" w:cs="Segoe Print"/>
-        </w:rPr>
-        <w:t>git</w:t>
-      </w:r>
-      <w:proofErr w:type="spellEnd"/>
-      <w:proofErr w:type="gramEnd"/>
-      <w:r>
-        <w:rPr>
-          <w:rFonts w:ascii="Segoe Print" w:hAnsi="Segoe Print" w:cs="Segoe Print"/>
-        </w:rPr>
-        <w:t xml:space="preserve"> status</w:t>
-      </w:r>
-    </w:p>
-    <w:p>
       <w:bookmarkStart w:id="0" w:name="_GoBack"/>
       <w:bookmarkEnd w:id="0"/>
     </w:p>

</xml_diff>

<commit_message>
made some dumb changes
</commit_message>
<xml_diff>
--- a/second.docx
+++ b/second.docx
@@ -4,8 +4,10 @@
   <w:body>
     <w:p>
       <w:r>
-        <w:t>Hi my name  is neha.</w:t>
+        <w:t>Get diff : compares working copy and the  repository.</w:t>
       </w:r>
+    </w:p>
+    <w:p>
       <w:bookmarkStart w:id="0" w:name="_GoBack"/>
       <w:bookmarkEnd w:id="0"/>
     </w:p>

</xml_diff>

<commit_message>
this is one more commit done before delete
</commit_message>
<xml_diff>
--- a/second.docx
+++ b/second.docx
@@ -5,6 +5,16 @@
     <w:p>
       <w:r>
         <w:t>Get diff : compares working copy and the  repository.</w:t>
+      </w:r>
+    </w:p>
+    <w:p>
+      <w:r>
+        <w:t>How to delete files:</w:t>
+      </w:r>
+    </w:p>
+    <w:p>
+      <w:r>
+        <w:t>Git rm third.docx</w:t>
       </w:r>
     </w:p>
     <w:p>

</xml_diff>